<commit_message>
Plattform Capabilities und Constraints bearbeitet
</commit_message>
<xml_diff>
--- a/MS2/workinprogress/Plattform.docx
+++ b/MS2/workinprogress/Plattform.docx
@@ -62,7 +62,35 @@
           <w:sz w:val="24"/>
           <w:szCs w:val="24"/>
         </w:rPr>
-        <w:t>Die Umsetzung unseres Systems erfolgt als Android App für normale Benutzer und als Desktop Anwendung für Fachhandlungen. In den folgenden Tabellen werden wir jeweils für die Anwendungen die Möglichkeiten mit ihren Potentialen und Restriktionen darstellen.</w:t>
+        <w:t>Damit UI-Designer wissen können, welche Design-Möglichkeiten vorhanden sind und welche nicht, müssen die Plat</w:t>
+      </w:r>
+      <w:r>
+        <w:rPr>
+          <w:sz w:val="24"/>
+          <w:szCs w:val="24"/>
+        </w:rPr>
+        <w:t xml:space="preserve">tform spezifischen Möglichkeiten und Einschränkungen aufgelistet werden. </w:t>
+      </w:r>
+      <w:r>
+        <w:rPr>
+          <w:sz w:val="24"/>
+          <w:szCs w:val="24"/>
+        </w:rPr>
+        <w:t xml:space="preserve">Die Umsetzung unseres Systems erfolgt als Android App für normale Benutzer und als Desktop Anwendung für Fachhandlungen. In den folgenden Tabellen werden wir jeweils für die Anwendungen die Möglichkeiten </w:t>
+      </w:r>
+      <w:r>
+        <w:rPr>
+          <w:sz w:val="24"/>
+          <w:szCs w:val="24"/>
+        </w:rPr>
+        <w:t xml:space="preserve">und Einschränkungen </w:t>
+      </w:r>
+      <w:r>
+        <w:rPr>
+          <w:sz w:val="24"/>
+          <w:szCs w:val="24"/>
+        </w:rPr>
+        <w:t>darstellen.</w:t>
       </w:r>
     </w:p>
     <w:p>
@@ -82,10 +110,18 @@
       </w:pPr>
       <w:r>
         <w:rPr>
+          <w:b/>
           <w:sz w:val="24"/>
           <w:szCs w:val="24"/>
         </w:rPr>
-        <w:t>Android App:</w:t>
+        <w:t>Plattform:</w:t>
+      </w:r>
+      <w:r>
+        <w:rPr>
+          <w:sz w:val="24"/>
+          <w:szCs w:val="24"/>
+        </w:rPr>
+        <w:t xml:space="preserve"> Android App</w:t>
       </w:r>
     </w:p>
     <w:tbl>
@@ -95,14 +131,15 @@
         <w:tblLook w:val="04A0" w:firstRow="1" w:lastRow="0" w:firstColumn="1" w:lastColumn="0" w:noHBand="0" w:noVBand="1"/>
       </w:tblPr>
       <w:tblGrid>
-        <w:gridCol w:w="3020"/>
-        <w:gridCol w:w="3021"/>
-        <w:gridCol w:w="3021"/>
+        <w:gridCol w:w="2593"/>
+        <w:gridCol w:w="2277"/>
+        <w:gridCol w:w="1689"/>
+        <w:gridCol w:w="2503"/>
       </w:tblGrid>
       <w:tr>
         <w:tc>
           <w:tcPr>
-            <w:tcW w:w="3020" w:type="dxa"/>
+            <w:tcW w:w="2593" w:type="dxa"/>
           </w:tcPr>
           <w:p>
             <w:pPr>
@@ -118,13 +155,13 @@
                 <w:sz w:val="24"/>
                 <w:szCs w:val="24"/>
               </w:rPr>
-              <w:t>Möglichkeit</w:t>
-            </w:r>
-          </w:p>
-        </w:tc>
-        <w:tc>
-          <w:tcPr>
-            <w:tcW w:w="3021" w:type="dxa"/>
+              <w:t>Eigenschaft</w:t>
+            </w:r>
+          </w:p>
+        </w:tc>
+        <w:tc>
+          <w:tcPr>
+            <w:tcW w:w="2277" w:type="dxa"/>
           </w:tcPr>
           <w:p>
             <w:pPr>
@@ -140,13 +177,13 @@
                 <w:sz w:val="24"/>
                 <w:szCs w:val="24"/>
               </w:rPr>
-              <w:t>Potential</w:t>
-            </w:r>
-          </w:p>
-        </w:tc>
-        <w:tc>
-          <w:tcPr>
-            <w:tcW w:w="3021" w:type="dxa"/>
+              <w:t>Möglich</w:t>
+            </w:r>
+          </w:p>
+        </w:tc>
+        <w:tc>
+          <w:tcPr>
+            <w:tcW w:w="1689" w:type="dxa"/>
           </w:tcPr>
           <w:p>
             <w:pPr>
@@ -162,7 +199,46 @@
                 <w:sz w:val="24"/>
                 <w:szCs w:val="24"/>
               </w:rPr>
-              <w:t>Restriktion</w:t>
+              <w:t xml:space="preserve">Möglich mit </w:t>
+            </w:r>
+          </w:p>
+          <w:p>
+            <w:pPr>
+              <w:rPr>
+                <w:b/>
+                <w:sz w:val="24"/>
+                <w:szCs w:val="24"/>
+              </w:rPr>
+            </w:pPr>
+            <w:r>
+              <w:rPr>
+                <w:b/>
+                <w:sz w:val="24"/>
+                <w:szCs w:val="24"/>
+              </w:rPr>
+              <w:t>zus. Aufwand</w:t>
+            </w:r>
+          </w:p>
+        </w:tc>
+        <w:tc>
+          <w:tcPr>
+            <w:tcW w:w="2503" w:type="dxa"/>
+          </w:tcPr>
+          <w:p>
+            <w:pPr>
+              <w:rPr>
+                <w:b/>
+                <w:sz w:val="24"/>
+                <w:szCs w:val="24"/>
+              </w:rPr>
+            </w:pPr>
+            <w:r>
+              <w:rPr>
+                <w:b/>
+                <w:sz w:val="24"/>
+                <w:szCs w:val="24"/>
+              </w:rPr>
+              <w:t>Nicht möglich</w:t>
             </w:r>
           </w:p>
         </w:tc>
@@ -170,7 +246,7 @@
       <w:tr>
         <w:tc>
           <w:tcPr>
-            <w:tcW w:w="3020" w:type="dxa"/>
+            <w:tcW w:w="2593" w:type="dxa"/>
           </w:tcPr>
           <w:p>
             <w:pPr>
@@ -190,7 +266,7 @@
         </w:tc>
         <w:tc>
           <w:tcPr>
-            <w:tcW w:w="3021" w:type="dxa"/>
+            <w:tcW w:w="2277" w:type="dxa"/>
           </w:tcPr>
           <w:p>
             <w:pPr>
@@ -210,7 +286,20 @@
         </w:tc>
         <w:tc>
           <w:tcPr>
-            <w:tcW w:w="3021" w:type="dxa"/>
+            <w:tcW w:w="1689" w:type="dxa"/>
+          </w:tcPr>
+          <w:p>
+            <w:pPr>
+              <w:rPr>
+                <w:sz w:val="24"/>
+                <w:szCs w:val="24"/>
+              </w:rPr>
+            </w:pPr>
+          </w:p>
+        </w:tc>
+        <w:tc>
+          <w:tcPr>
+            <w:tcW w:w="2503" w:type="dxa"/>
           </w:tcPr>
           <w:p>
             <w:pPr>
@@ -232,7 +321,7 @@
       <w:tr>
         <w:tc>
           <w:tcPr>
-            <w:tcW w:w="3020" w:type="dxa"/>
+            <w:tcW w:w="2593" w:type="dxa"/>
           </w:tcPr>
           <w:p>
             <w:pPr>
@@ -252,41 +341,47 @@
         </w:tc>
         <w:tc>
           <w:tcPr>
-            <w:tcW w:w="3021" w:type="dxa"/>
-          </w:tcPr>
-          <w:p>
-            <w:pPr>
-              <w:rPr>
-                <w:sz w:val="24"/>
-                <w:szCs w:val="24"/>
-              </w:rPr>
-            </w:pPr>
-            <w:r>
-              <w:rPr>
-                <w:sz w:val="24"/>
-                <w:szCs w:val="24"/>
-              </w:rPr>
-              <w:t xml:space="preserve">4 </w:t>
-            </w:r>
-            <w:r>
-              <w:rPr>
-                <w:sz w:val="24"/>
-                <w:szCs w:val="24"/>
-              </w:rPr>
-              <w:t>Zoll</w:t>
-            </w:r>
-            <w:r>
-              <w:rPr>
-                <w:sz w:val="24"/>
-                <w:szCs w:val="24"/>
-              </w:rPr>
-              <w:t xml:space="preserve"> und höher</w:t>
-            </w:r>
-          </w:p>
-        </w:tc>
-        <w:tc>
-          <w:tcPr>
-            <w:tcW w:w="3021" w:type="dxa"/>
+            <w:tcW w:w="2277" w:type="dxa"/>
+          </w:tcPr>
+          <w:p>
+            <w:pPr>
+              <w:rPr>
+                <w:sz w:val="24"/>
+                <w:szCs w:val="24"/>
+              </w:rPr>
+            </w:pPr>
+            <w:r>
+              <w:rPr>
+                <w:sz w:val="24"/>
+                <w:szCs w:val="24"/>
+              </w:rPr>
+              <w:t>4 Zoll</w:t>
+            </w:r>
+            <w:r>
+              <w:rPr>
+                <w:sz w:val="24"/>
+                <w:szCs w:val="24"/>
+              </w:rPr>
+              <w:t xml:space="preserve"> und größer</w:t>
+            </w:r>
+          </w:p>
+        </w:tc>
+        <w:tc>
+          <w:tcPr>
+            <w:tcW w:w="1689" w:type="dxa"/>
+          </w:tcPr>
+          <w:p>
+            <w:pPr>
+              <w:rPr>
+                <w:sz w:val="24"/>
+                <w:szCs w:val="24"/>
+              </w:rPr>
+            </w:pPr>
+          </w:p>
+        </w:tc>
+        <w:tc>
+          <w:tcPr>
+            <w:tcW w:w="2503" w:type="dxa"/>
           </w:tcPr>
           <w:p>
             <w:pPr>
@@ -308,7 +403,7 @@
       <w:tr>
         <w:tc>
           <w:tcPr>
-            <w:tcW w:w="3020" w:type="dxa"/>
+            <w:tcW w:w="2593" w:type="dxa"/>
           </w:tcPr>
           <w:p>
             <w:pPr>
@@ -328,7 +423,7 @@
         </w:tc>
         <w:tc>
           <w:tcPr>
-            <w:tcW w:w="3021" w:type="dxa"/>
+            <w:tcW w:w="2277" w:type="dxa"/>
           </w:tcPr>
           <w:p>
             <w:pPr>
@@ -348,29 +443,42 @@
         </w:tc>
         <w:tc>
           <w:tcPr>
-            <w:tcW w:w="3021" w:type="dxa"/>
-          </w:tcPr>
-          <w:p>
-            <w:pPr>
-              <w:rPr>
-                <w:sz w:val="24"/>
-                <w:szCs w:val="24"/>
-              </w:rPr>
-            </w:pPr>
-            <w:r>
-              <w:rPr>
-                <w:sz w:val="24"/>
-                <w:szCs w:val="24"/>
-              </w:rPr>
-              <w:t>-</w:t>
-            </w:r>
+            <w:tcW w:w="1689" w:type="dxa"/>
+          </w:tcPr>
+          <w:p>
+            <w:pPr>
+              <w:rPr>
+                <w:sz w:val="24"/>
+                <w:szCs w:val="24"/>
+              </w:rPr>
+            </w:pPr>
+            <w:r>
+              <w:rPr>
+                <w:sz w:val="24"/>
+                <w:szCs w:val="24"/>
+              </w:rPr>
+              <w:t>Physische Bluetooth Tastatur</w:t>
+            </w:r>
+          </w:p>
+        </w:tc>
+        <w:tc>
+          <w:tcPr>
+            <w:tcW w:w="2503" w:type="dxa"/>
+          </w:tcPr>
+          <w:p>
+            <w:pPr>
+              <w:rPr>
+                <w:sz w:val="24"/>
+                <w:szCs w:val="24"/>
+              </w:rPr>
+            </w:pPr>
           </w:p>
         </w:tc>
       </w:tr>
       <w:tr>
         <w:tc>
           <w:tcPr>
-            <w:tcW w:w="3020" w:type="dxa"/>
+            <w:tcW w:w="2593" w:type="dxa"/>
           </w:tcPr>
           <w:p>
             <w:pPr>
@@ -390,7 +498,7 @@
         </w:tc>
         <w:tc>
           <w:tcPr>
-            <w:tcW w:w="3021" w:type="dxa"/>
+            <w:tcW w:w="2277" w:type="dxa"/>
           </w:tcPr>
           <w:p>
             <w:pPr>
@@ -410,21 +518,521 @@
         </w:tc>
         <w:tc>
           <w:tcPr>
-            <w:tcW w:w="3021" w:type="dxa"/>
-          </w:tcPr>
-          <w:p>
-            <w:pPr>
-              <w:rPr>
-                <w:sz w:val="24"/>
-                <w:szCs w:val="24"/>
-              </w:rPr>
-            </w:pPr>
-            <w:r>
-              <w:rPr>
-                <w:sz w:val="24"/>
-                <w:szCs w:val="24"/>
-              </w:rPr>
-              <w:t>-</w:t>
+            <w:tcW w:w="1689" w:type="dxa"/>
+          </w:tcPr>
+          <w:p>
+            <w:pPr>
+              <w:rPr>
+                <w:sz w:val="24"/>
+                <w:szCs w:val="24"/>
+              </w:rPr>
+            </w:pPr>
+          </w:p>
+        </w:tc>
+        <w:tc>
+          <w:tcPr>
+            <w:tcW w:w="2503" w:type="dxa"/>
+          </w:tcPr>
+          <w:p>
+            <w:pPr>
+              <w:rPr>
+                <w:sz w:val="24"/>
+                <w:szCs w:val="24"/>
+              </w:rPr>
+            </w:pPr>
+          </w:p>
+        </w:tc>
+      </w:tr>
+      <w:tr>
+        <w:tc>
+          <w:tcPr>
+            <w:tcW w:w="2593" w:type="dxa"/>
+          </w:tcPr>
+          <w:p>
+            <w:pPr>
+              <w:rPr>
+                <w:sz w:val="24"/>
+                <w:szCs w:val="24"/>
+              </w:rPr>
+            </w:pPr>
+            <w:r>
+              <w:rPr>
+                <w:sz w:val="24"/>
+                <w:szCs w:val="24"/>
+              </w:rPr>
+              <w:t>Farben</w:t>
+            </w:r>
+          </w:p>
+        </w:tc>
+        <w:tc>
+          <w:tcPr>
+            <w:tcW w:w="2277" w:type="dxa"/>
+          </w:tcPr>
+          <w:p>
+            <w:pPr>
+              <w:rPr>
+                <w:sz w:val="24"/>
+                <w:szCs w:val="24"/>
+              </w:rPr>
+            </w:pPr>
+            <w:r>
+              <w:rPr>
+                <w:sz w:val="24"/>
+                <w:szCs w:val="24"/>
+              </w:rPr>
+              <w:t>Alle beliebigen Farben</w:t>
+            </w:r>
+          </w:p>
+        </w:tc>
+        <w:tc>
+          <w:tcPr>
+            <w:tcW w:w="1689" w:type="dxa"/>
+          </w:tcPr>
+          <w:p>
+            <w:pPr>
+              <w:rPr>
+                <w:sz w:val="24"/>
+                <w:szCs w:val="24"/>
+              </w:rPr>
+            </w:pPr>
+          </w:p>
+        </w:tc>
+        <w:tc>
+          <w:tcPr>
+            <w:tcW w:w="2503" w:type="dxa"/>
+          </w:tcPr>
+          <w:p>
+            <w:pPr>
+              <w:rPr>
+                <w:sz w:val="24"/>
+                <w:szCs w:val="24"/>
+              </w:rPr>
+            </w:pPr>
+          </w:p>
+        </w:tc>
+      </w:tr>
+      <w:tr>
+        <w:tc>
+          <w:tcPr>
+            <w:tcW w:w="2593" w:type="dxa"/>
+          </w:tcPr>
+          <w:p>
+            <w:pPr>
+              <w:rPr>
+                <w:sz w:val="24"/>
+                <w:szCs w:val="24"/>
+              </w:rPr>
+            </w:pPr>
+            <w:r>
+              <w:rPr>
+                <w:sz w:val="24"/>
+                <w:szCs w:val="24"/>
+              </w:rPr>
+              <w:t>Spezial-Effekte</w:t>
+            </w:r>
+          </w:p>
+        </w:tc>
+        <w:tc>
+          <w:tcPr>
+            <w:tcW w:w="2277" w:type="dxa"/>
+          </w:tcPr>
+          <w:p>
+            <w:pPr>
+              <w:rPr>
+                <w:sz w:val="24"/>
+                <w:szCs w:val="24"/>
+              </w:rPr>
+            </w:pPr>
+            <w:r>
+              <w:rPr>
+                <w:sz w:val="24"/>
+                <w:szCs w:val="24"/>
+              </w:rPr>
+              <w:t>3D, Video, Audio</w:t>
+            </w:r>
+          </w:p>
+        </w:tc>
+        <w:tc>
+          <w:tcPr>
+            <w:tcW w:w="1689" w:type="dxa"/>
+          </w:tcPr>
+          <w:p>
+            <w:pPr>
+              <w:rPr>
+                <w:sz w:val="24"/>
+                <w:szCs w:val="24"/>
+              </w:rPr>
+            </w:pPr>
+          </w:p>
+        </w:tc>
+        <w:tc>
+          <w:tcPr>
+            <w:tcW w:w="2503" w:type="dxa"/>
+          </w:tcPr>
+          <w:p>
+            <w:pPr>
+              <w:rPr>
+                <w:sz w:val="24"/>
+                <w:szCs w:val="24"/>
+              </w:rPr>
+            </w:pPr>
+          </w:p>
+        </w:tc>
+      </w:tr>
+      <w:tr>
+        <w:tc>
+          <w:tcPr>
+            <w:tcW w:w="2593" w:type="dxa"/>
+          </w:tcPr>
+          <w:p>
+            <w:pPr>
+              <w:rPr>
+                <w:sz w:val="24"/>
+                <w:szCs w:val="24"/>
+              </w:rPr>
+            </w:pPr>
+            <w:r>
+              <w:rPr>
+                <w:sz w:val="24"/>
+                <w:szCs w:val="24"/>
+              </w:rPr>
+              <w:t>GUI Werkzeuge</w:t>
+            </w:r>
+          </w:p>
+        </w:tc>
+        <w:tc>
+          <w:tcPr>
+            <w:tcW w:w="2277" w:type="dxa"/>
+          </w:tcPr>
+          <w:p>
+            <w:pPr>
+              <w:rPr>
+                <w:sz w:val="24"/>
+                <w:szCs w:val="24"/>
+              </w:rPr>
+            </w:pPr>
+            <w:r>
+              <w:rPr>
+                <w:sz w:val="24"/>
+                <w:szCs w:val="24"/>
+              </w:rPr>
+              <w:t>Siehe Android Komponenten</w:t>
+            </w:r>
+          </w:p>
+        </w:tc>
+        <w:tc>
+          <w:tcPr>
+            <w:tcW w:w="1689" w:type="dxa"/>
+          </w:tcPr>
+          <w:p>
+            <w:pPr>
+              <w:rPr>
+                <w:sz w:val="24"/>
+                <w:szCs w:val="24"/>
+              </w:rPr>
+            </w:pPr>
+          </w:p>
+        </w:tc>
+        <w:tc>
+          <w:tcPr>
+            <w:tcW w:w="2503" w:type="dxa"/>
+          </w:tcPr>
+          <w:p>
+            <w:pPr>
+              <w:rPr>
+                <w:sz w:val="24"/>
+                <w:szCs w:val="24"/>
+              </w:rPr>
+            </w:pPr>
+          </w:p>
+        </w:tc>
+      </w:tr>
+      <w:tr>
+        <w:tc>
+          <w:tcPr>
+            <w:tcW w:w="2593" w:type="dxa"/>
+          </w:tcPr>
+          <w:p>
+            <w:pPr>
+              <w:rPr>
+                <w:sz w:val="24"/>
+                <w:szCs w:val="24"/>
+              </w:rPr>
+            </w:pPr>
+            <w:r>
+              <w:rPr>
+                <w:sz w:val="24"/>
+                <w:szCs w:val="24"/>
+              </w:rPr>
+              <w:t>Energieversorgung</w:t>
+            </w:r>
+          </w:p>
+        </w:tc>
+        <w:tc>
+          <w:tcPr>
+            <w:tcW w:w="2277" w:type="dxa"/>
+          </w:tcPr>
+          <w:p>
+            <w:pPr>
+              <w:rPr>
+                <w:sz w:val="24"/>
+                <w:szCs w:val="24"/>
+              </w:rPr>
+            </w:pPr>
+            <w:r>
+              <w:rPr>
+                <w:sz w:val="24"/>
+                <w:szCs w:val="24"/>
+              </w:rPr>
+              <w:t>Begrenzte Akkulaufzeit, Netzbetrieb</w:t>
+            </w:r>
+          </w:p>
+        </w:tc>
+        <w:tc>
+          <w:tcPr>
+            <w:tcW w:w="1689" w:type="dxa"/>
+          </w:tcPr>
+          <w:p>
+            <w:pPr>
+              <w:rPr>
+                <w:sz w:val="24"/>
+                <w:szCs w:val="24"/>
+              </w:rPr>
+            </w:pPr>
+          </w:p>
+        </w:tc>
+        <w:tc>
+          <w:tcPr>
+            <w:tcW w:w="2503" w:type="dxa"/>
+          </w:tcPr>
+          <w:p>
+            <w:pPr>
+              <w:rPr>
+                <w:sz w:val="24"/>
+                <w:szCs w:val="24"/>
+              </w:rPr>
+            </w:pPr>
+          </w:p>
+        </w:tc>
+      </w:tr>
+      <w:tr>
+        <w:tc>
+          <w:tcPr>
+            <w:tcW w:w="2593" w:type="dxa"/>
+          </w:tcPr>
+          <w:p>
+            <w:pPr>
+              <w:rPr>
+                <w:sz w:val="24"/>
+                <w:szCs w:val="24"/>
+              </w:rPr>
+            </w:pPr>
+            <w:r>
+              <w:rPr>
+                <w:sz w:val="24"/>
+                <w:szCs w:val="24"/>
+              </w:rPr>
+              <w:t>Multitasking</w:t>
+            </w:r>
+          </w:p>
+        </w:tc>
+        <w:tc>
+          <w:tcPr>
+            <w:tcW w:w="2277" w:type="dxa"/>
+          </w:tcPr>
+          <w:p>
+            <w:pPr>
+              <w:rPr>
+                <w:sz w:val="24"/>
+                <w:szCs w:val="24"/>
+              </w:rPr>
+            </w:pPr>
+            <w:r>
+              <w:rPr>
+                <w:sz w:val="24"/>
+                <w:szCs w:val="24"/>
+              </w:rPr>
+              <w:t>x</w:t>
+            </w:r>
+          </w:p>
+        </w:tc>
+        <w:tc>
+          <w:tcPr>
+            <w:tcW w:w="1689" w:type="dxa"/>
+          </w:tcPr>
+          <w:p>
+            <w:pPr>
+              <w:rPr>
+                <w:sz w:val="24"/>
+                <w:szCs w:val="24"/>
+              </w:rPr>
+            </w:pPr>
+          </w:p>
+        </w:tc>
+        <w:tc>
+          <w:tcPr>
+            <w:tcW w:w="2503" w:type="dxa"/>
+          </w:tcPr>
+          <w:p>
+            <w:pPr>
+              <w:rPr>
+                <w:sz w:val="24"/>
+                <w:szCs w:val="24"/>
+              </w:rPr>
+            </w:pPr>
+          </w:p>
+        </w:tc>
+      </w:tr>
+      <w:tr>
+        <w:tc>
+          <w:tcPr>
+            <w:tcW w:w="2593" w:type="dxa"/>
+          </w:tcPr>
+          <w:p>
+            <w:pPr>
+              <w:rPr>
+                <w:sz w:val="24"/>
+                <w:szCs w:val="24"/>
+              </w:rPr>
+            </w:pPr>
+            <w:r>
+              <w:rPr>
+                <w:sz w:val="24"/>
+                <w:szCs w:val="24"/>
+              </w:rPr>
+              <w:t>Bit-</w:t>
+            </w:r>
+            <w:proofErr w:type="spellStart"/>
+            <w:r>
+              <w:rPr>
+                <w:sz w:val="24"/>
+                <w:szCs w:val="24"/>
+              </w:rPr>
+              <w:t>Mapped</w:t>
+            </w:r>
+            <w:proofErr w:type="spellEnd"/>
+            <w:r>
+              <w:rPr>
+                <w:sz w:val="24"/>
+                <w:szCs w:val="24"/>
+              </w:rPr>
+              <w:t>-Display</w:t>
+            </w:r>
+          </w:p>
+        </w:tc>
+        <w:tc>
+          <w:tcPr>
+            <w:tcW w:w="2277" w:type="dxa"/>
+          </w:tcPr>
+          <w:p>
+            <w:pPr>
+              <w:rPr>
+                <w:sz w:val="24"/>
+                <w:szCs w:val="24"/>
+              </w:rPr>
+            </w:pPr>
+            <w:r>
+              <w:rPr>
+                <w:sz w:val="24"/>
+                <w:szCs w:val="24"/>
+              </w:rPr>
+              <w:t>x</w:t>
+            </w:r>
+          </w:p>
+        </w:tc>
+        <w:tc>
+          <w:tcPr>
+            <w:tcW w:w="1689" w:type="dxa"/>
+          </w:tcPr>
+          <w:p>
+            <w:pPr>
+              <w:rPr>
+                <w:sz w:val="24"/>
+                <w:szCs w:val="24"/>
+              </w:rPr>
+            </w:pPr>
+          </w:p>
+        </w:tc>
+        <w:tc>
+          <w:tcPr>
+            <w:tcW w:w="2503" w:type="dxa"/>
+          </w:tcPr>
+          <w:p>
+            <w:pPr>
+              <w:rPr>
+                <w:sz w:val="24"/>
+                <w:szCs w:val="24"/>
+              </w:rPr>
+            </w:pPr>
+          </w:p>
+        </w:tc>
+      </w:tr>
+      <w:tr>
+        <w:tc>
+          <w:tcPr>
+            <w:tcW w:w="2593" w:type="dxa"/>
+          </w:tcPr>
+          <w:p>
+            <w:pPr>
+              <w:rPr>
+                <w:sz w:val="24"/>
+                <w:szCs w:val="24"/>
+              </w:rPr>
+            </w:pPr>
+            <w:proofErr w:type="spellStart"/>
+            <w:r>
+              <w:rPr>
+                <w:sz w:val="24"/>
+                <w:szCs w:val="24"/>
+              </w:rPr>
+              <w:t>Windowing</w:t>
+            </w:r>
+            <w:proofErr w:type="spellEnd"/>
+          </w:p>
+        </w:tc>
+        <w:tc>
+          <w:tcPr>
+            <w:tcW w:w="2277" w:type="dxa"/>
+          </w:tcPr>
+          <w:p>
+            <w:pPr>
+              <w:rPr>
+                <w:sz w:val="24"/>
+                <w:szCs w:val="24"/>
+              </w:rPr>
+            </w:pPr>
+          </w:p>
+        </w:tc>
+        <w:tc>
+          <w:tcPr>
+            <w:tcW w:w="1689" w:type="dxa"/>
+          </w:tcPr>
+          <w:p>
+            <w:pPr>
+              <w:rPr>
+                <w:sz w:val="24"/>
+                <w:szCs w:val="24"/>
+              </w:rPr>
+            </w:pPr>
+          </w:p>
+        </w:tc>
+        <w:tc>
+          <w:tcPr>
+            <w:tcW w:w="2503" w:type="dxa"/>
+          </w:tcPr>
+          <w:p>
+            <w:pPr>
+              <w:rPr>
+                <w:sz w:val="24"/>
+                <w:szCs w:val="24"/>
+              </w:rPr>
+            </w:pPr>
+            <w:r>
+              <w:rPr>
+                <w:sz w:val="24"/>
+                <w:szCs w:val="24"/>
+              </w:rPr>
+              <w:t>x</w:t>
             </w:r>
           </w:p>
         </w:tc>
@@ -447,10 +1055,18 @@
       </w:pPr>
       <w:r>
         <w:rPr>
+          <w:b/>
           <w:sz w:val="24"/>
           <w:szCs w:val="24"/>
         </w:rPr>
-        <w:t>Desktop Anwendung:</w:t>
+        <w:t>Plattform:</w:t>
+      </w:r>
+      <w:r>
+        <w:rPr>
+          <w:sz w:val="24"/>
+          <w:szCs w:val="24"/>
+        </w:rPr>
+        <w:t xml:space="preserve"> Windows Desktop Anwendung</w:t>
       </w:r>
     </w:p>
     <w:tbl>
@@ -460,14 +1076,15 @@
         <w:tblLook w:val="04A0" w:firstRow="1" w:lastRow="0" w:firstColumn="1" w:lastColumn="0" w:noHBand="0" w:noVBand="1"/>
       </w:tblPr>
       <w:tblGrid>
-        <w:gridCol w:w="3020"/>
-        <w:gridCol w:w="3021"/>
-        <w:gridCol w:w="3021"/>
+        <w:gridCol w:w="2606"/>
+        <w:gridCol w:w="2252"/>
+        <w:gridCol w:w="1731"/>
+        <w:gridCol w:w="2473"/>
       </w:tblGrid>
       <w:tr>
         <w:tc>
           <w:tcPr>
-            <w:tcW w:w="3020" w:type="dxa"/>
+            <w:tcW w:w="2606" w:type="dxa"/>
           </w:tcPr>
           <w:p>
             <w:pPr>
@@ -483,13 +1100,13 @@
                 <w:sz w:val="24"/>
                 <w:szCs w:val="24"/>
               </w:rPr>
-              <w:t>Möglichkeit</w:t>
-            </w:r>
-          </w:p>
-        </w:tc>
-        <w:tc>
-          <w:tcPr>
-            <w:tcW w:w="3021" w:type="dxa"/>
+              <w:t>Eigenschaft</w:t>
+            </w:r>
+          </w:p>
+        </w:tc>
+        <w:tc>
+          <w:tcPr>
+            <w:tcW w:w="2252" w:type="dxa"/>
           </w:tcPr>
           <w:p>
             <w:pPr>
@@ -505,13 +1122,13 @@
                 <w:sz w:val="24"/>
                 <w:szCs w:val="24"/>
               </w:rPr>
-              <w:t>Potential</w:t>
-            </w:r>
-          </w:p>
-        </w:tc>
-        <w:tc>
-          <w:tcPr>
-            <w:tcW w:w="3021" w:type="dxa"/>
+              <w:t>Möglich</w:t>
+            </w:r>
+          </w:p>
+        </w:tc>
+        <w:tc>
+          <w:tcPr>
+            <w:tcW w:w="1731" w:type="dxa"/>
           </w:tcPr>
           <w:p>
             <w:pPr>
@@ -527,7 +1144,29 @@
                 <w:sz w:val="24"/>
                 <w:szCs w:val="24"/>
               </w:rPr>
-              <w:t>Restriktion</w:t>
+              <w:t>Möglich mit zus. Aufwand</w:t>
+            </w:r>
+          </w:p>
+        </w:tc>
+        <w:tc>
+          <w:tcPr>
+            <w:tcW w:w="2473" w:type="dxa"/>
+          </w:tcPr>
+          <w:p>
+            <w:pPr>
+              <w:rPr>
+                <w:b/>
+                <w:sz w:val="24"/>
+                <w:szCs w:val="24"/>
+              </w:rPr>
+            </w:pPr>
+            <w:r>
+              <w:rPr>
+                <w:b/>
+                <w:sz w:val="24"/>
+                <w:szCs w:val="24"/>
+              </w:rPr>
+              <w:t>Nicht möglich</w:t>
             </w:r>
           </w:p>
         </w:tc>
@@ -535,61 +1174,88 @@
       <w:tr>
         <w:tc>
           <w:tcPr>
-            <w:tcW w:w="3020" w:type="dxa"/>
-          </w:tcPr>
-          <w:p>
-            <w:pPr>
-              <w:rPr>
-                <w:sz w:val="24"/>
-                <w:szCs w:val="24"/>
-              </w:rPr>
-            </w:pPr>
-            <w:r>
-              <w:rPr>
-                <w:sz w:val="24"/>
-                <w:szCs w:val="24"/>
-              </w:rPr>
-              <w:t>Betriebssystem</w:t>
-            </w:r>
-          </w:p>
-        </w:tc>
-        <w:tc>
-          <w:tcPr>
-            <w:tcW w:w="3021" w:type="dxa"/>
-          </w:tcPr>
-          <w:p>
-            <w:pPr>
-              <w:rPr>
-                <w:sz w:val="24"/>
-                <w:szCs w:val="24"/>
-              </w:rPr>
-            </w:pPr>
-            <w:r>
-              <w:rPr>
-                <w:sz w:val="24"/>
-                <w:szCs w:val="24"/>
-              </w:rPr>
-              <w:t>Windows</w:t>
-            </w:r>
-          </w:p>
-        </w:tc>
-        <w:tc>
-          <w:tcPr>
-            <w:tcW w:w="3021" w:type="dxa"/>
-          </w:tcPr>
-          <w:p>
-            <w:pPr>
-              <w:rPr>
-                <w:sz w:val="24"/>
-                <w:szCs w:val="24"/>
-              </w:rPr>
-            </w:pPr>
-            <w:r>
-              <w:rPr>
-                <w:sz w:val="24"/>
-                <w:szCs w:val="24"/>
-              </w:rPr>
-              <w:t>Andere Betriebssysteme</w:t>
+            <w:tcW w:w="2606" w:type="dxa"/>
+          </w:tcPr>
+          <w:p>
+            <w:pPr>
+              <w:rPr>
+                <w:sz w:val="24"/>
+                <w:szCs w:val="24"/>
+              </w:rPr>
+            </w:pPr>
+            <w:r>
+              <w:rPr>
+                <w:sz w:val="24"/>
+                <w:szCs w:val="24"/>
+              </w:rPr>
+              <w:t>Betriebssystem Version</w:t>
+            </w:r>
+          </w:p>
+        </w:tc>
+        <w:tc>
+          <w:tcPr>
+            <w:tcW w:w="2252" w:type="dxa"/>
+          </w:tcPr>
+          <w:p>
+            <w:pPr>
+              <w:rPr>
+                <w:sz w:val="24"/>
+                <w:szCs w:val="24"/>
+              </w:rPr>
+            </w:pPr>
+            <w:r>
+              <w:rPr>
+                <w:sz w:val="24"/>
+                <w:szCs w:val="24"/>
+              </w:rPr>
+              <w:t>10</w:t>
+            </w:r>
+          </w:p>
+        </w:tc>
+        <w:tc>
+          <w:tcPr>
+            <w:tcW w:w="1731" w:type="dxa"/>
+          </w:tcPr>
+          <w:p>
+            <w:pPr>
+              <w:rPr>
+                <w:sz w:val="24"/>
+                <w:szCs w:val="24"/>
+              </w:rPr>
+            </w:pPr>
+            <w:r>
+              <w:rPr>
+                <w:sz w:val="24"/>
+                <w:szCs w:val="24"/>
+              </w:rPr>
+              <w:t xml:space="preserve">7, </w:t>
+            </w:r>
+            <w:r>
+              <w:rPr>
+                <w:sz w:val="24"/>
+                <w:szCs w:val="24"/>
+              </w:rPr>
+              <w:t>8</w:t>
+            </w:r>
+          </w:p>
+        </w:tc>
+        <w:tc>
+          <w:tcPr>
+            <w:tcW w:w="2473" w:type="dxa"/>
+          </w:tcPr>
+          <w:p>
+            <w:pPr>
+              <w:rPr>
+                <w:sz w:val="24"/>
+                <w:szCs w:val="24"/>
+              </w:rPr>
+            </w:pPr>
+            <w:r>
+              <w:rPr>
+                <w:sz w:val="24"/>
+                <w:szCs w:val="24"/>
+              </w:rPr>
+              <w:t>Darunterliegende Versionen</w:t>
             </w:r>
           </w:p>
         </w:tc>
@@ -597,7 +1263,7 @@
       <w:tr>
         <w:tc>
           <w:tcPr>
-            <w:tcW w:w="3020" w:type="dxa"/>
+            <w:tcW w:w="2606" w:type="dxa"/>
           </w:tcPr>
           <w:p>
             <w:pPr>
@@ -617,51 +1283,69 @@
         </w:tc>
         <w:tc>
           <w:tcPr>
-            <w:tcW w:w="3021" w:type="dxa"/>
-          </w:tcPr>
-          <w:p>
-            <w:pPr>
-              <w:rPr>
-                <w:sz w:val="24"/>
-                <w:szCs w:val="24"/>
-              </w:rPr>
-            </w:pPr>
-            <w:r>
-              <w:rPr>
-                <w:sz w:val="24"/>
-                <w:szCs w:val="24"/>
-              </w:rPr>
-              <w:t>12 – 21 Zoll</w:t>
-            </w:r>
-          </w:p>
-        </w:tc>
-        <w:tc>
-          <w:tcPr>
-            <w:tcW w:w="3021" w:type="dxa"/>
-          </w:tcPr>
-          <w:p>
-            <w:pPr>
-              <w:rPr>
-                <w:sz w:val="24"/>
-                <w:szCs w:val="24"/>
-              </w:rPr>
-            </w:pPr>
-            <w:r>
-              <w:rPr>
-                <w:sz w:val="24"/>
-                <w:szCs w:val="24"/>
-              </w:rPr>
-              <w:t>Kleinere und größere Größen</w:t>
-            </w:r>
-          </w:p>
-        </w:tc>
-        <w:bookmarkStart w:id="0" w:name="_GoBack"/>
-        <w:bookmarkEnd w:id="0"/>
+            <w:tcW w:w="2252" w:type="dxa"/>
+          </w:tcPr>
+          <w:p>
+            <w:pPr>
+              <w:rPr>
+                <w:sz w:val="24"/>
+                <w:szCs w:val="24"/>
+              </w:rPr>
+            </w:pPr>
+            <w:r>
+              <w:rPr>
+                <w:sz w:val="24"/>
+                <w:szCs w:val="24"/>
+              </w:rPr>
+              <w:t xml:space="preserve">12 </w:t>
+            </w:r>
+            <w:r>
+              <w:rPr>
+                <w:sz w:val="24"/>
+                <w:szCs w:val="24"/>
+              </w:rPr>
+              <w:t>Zoll und größer</w:t>
+            </w:r>
+          </w:p>
+        </w:tc>
+        <w:tc>
+          <w:tcPr>
+            <w:tcW w:w="1731" w:type="dxa"/>
+          </w:tcPr>
+          <w:p>
+            <w:pPr>
+              <w:rPr>
+                <w:sz w:val="24"/>
+                <w:szCs w:val="24"/>
+              </w:rPr>
+            </w:pPr>
+          </w:p>
+        </w:tc>
+        <w:tc>
+          <w:tcPr>
+            <w:tcW w:w="2473" w:type="dxa"/>
+          </w:tcPr>
+          <w:p>
+            <w:pPr>
+              <w:rPr>
+                <w:sz w:val="24"/>
+                <w:szCs w:val="24"/>
+              </w:rPr>
+            </w:pPr>
+            <w:r>
+              <w:rPr>
+                <w:sz w:val="24"/>
+                <w:szCs w:val="24"/>
+              </w:rPr>
+              <w:t>Kleinere Größen</w:t>
+            </w:r>
+          </w:p>
+        </w:tc>
       </w:tr>
       <w:tr>
         <w:tc>
           <w:tcPr>
-            <w:tcW w:w="3020" w:type="dxa"/>
+            <w:tcW w:w="2606" w:type="dxa"/>
           </w:tcPr>
           <w:p>
             <w:pPr>
@@ -681,69 +1365,90 @@
         </w:tc>
         <w:tc>
           <w:tcPr>
-            <w:tcW w:w="3021" w:type="dxa"/>
-          </w:tcPr>
-          <w:p>
-            <w:pPr>
-              <w:rPr>
-                <w:sz w:val="24"/>
-                <w:szCs w:val="24"/>
-              </w:rPr>
-            </w:pPr>
-            <w:r>
-              <w:rPr>
-                <w:sz w:val="24"/>
-                <w:szCs w:val="24"/>
-              </w:rPr>
-              <w:t>Physische Tastatur, Maus</w:t>
-            </w:r>
-          </w:p>
-        </w:tc>
-        <w:tc>
-          <w:tcPr>
-            <w:tcW w:w="3021" w:type="dxa"/>
-          </w:tcPr>
-          <w:p>
-            <w:pPr>
-              <w:rPr>
-                <w:sz w:val="24"/>
-                <w:szCs w:val="24"/>
-              </w:rPr>
-            </w:pPr>
-            <w:r>
-              <w:rPr>
-                <w:sz w:val="24"/>
-                <w:szCs w:val="24"/>
-              </w:rPr>
-              <w:t>-</w:t>
-            </w:r>
+            <w:tcW w:w="2252" w:type="dxa"/>
+          </w:tcPr>
+          <w:p>
+            <w:pPr>
+              <w:rPr>
+                <w:sz w:val="24"/>
+                <w:szCs w:val="24"/>
+              </w:rPr>
+            </w:pPr>
+            <w:r>
+              <w:rPr>
+                <w:sz w:val="24"/>
+                <w:szCs w:val="24"/>
+              </w:rPr>
+              <w:t xml:space="preserve">Physische Tastatur, </w:t>
+            </w:r>
+            <w:r>
+              <w:rPr>
+                <w:sz w:val="24"/>
+                <w:szCs w:val="24"/>
+              </w:rPr>
+              <w:t xml:space="preserve">Bildschirmtastatur, </w:t>
+            </w:r>
+            <w:r>
+              <w:rPr>
+                <w:sz w:val="24"/>
+                <w:szCs w:val="24"/>
+              </w:rPr>
+              <w:t>Maus</w:t>
+            </w:r>
+          </w:p>
+        </w:tc>
+        <w:tc>
+          <w:tcPr>
+            <w:tcW w:w="1731" w:type="dxa"/>
+          </w:tcPr>
+          <w:p>
+            <w:pPr>
+              <w:rPr>
+                <w:sz w:val="24"/>
+                <w:szCs w:val="24"/>
+              </w:rPr>
+            </w:pPr>
+          </w:p>
+        </w:tc>
+        <w:tc>
+          <w:tcPr>
+            <w:tcW w:w="2473" w:type="dxa"/>
+          </w:tcPr>
+          <w:p>
+            <w:pPr>
+              <w:rPr>
+                <w:sz w:val="24"/>
+                <w:szCs w:val="24"/>
+              </w:rPr>
+            </w:pPr>
           </w:p>
         </w:tc>
       </w:tr>
       <w:tr>
         <w:tc>
           <w:tcPr>
-            <w:tcW w:w="3020" w:type="dxa"/>
-          </w:tcPr>
-          <w:p>
-            <w:pPr>
-              <w:rPr>
-                <w:sz w:val="24"/>
-                <w:szCs w:val="24"/>
-              </w:rPr>
-            </w:pPr>
-            <w:r>
-              <w:rPr>
-                <w:sz w:val="24"/>
-                <w:szCs w:val="24"/>
-              </w:rPr>
+            <w:tcW w:w="2606" w:type="dxa"/>
+          </w:tcPr>
+          <w:p>
+            <w:pPr>
+              <w:rPr>
+                <w:sz w:val="24"/>
+                <w:szCs w:val="24"/>
+              </w:rPr>
+            </w:pPr>
+            <w:r>
+              <w:rPr>
+                <w:sz w:val="24"/>
+                <w:szCs w:val="24"/>
+              </w:rPr>
+              <w:lastRenderedPageBreak/>
               <w:t>Internetverbindung</w:t>
             </w:r>
           </w:p>
         </w:tc>
         <w:tc>
           <w:tcPr>
-            <w:tcW w:w="3021" w:type="dxa"/>
+            <w:tcW w:w="2252" w:type="dxa"/>
           </w:tcPr>
           <w:p>
             <w:pPr>
@@ -763,42 +1468,576 @@
         </w:tc>
         <w:tc>
           <w:tcPr>
-            <w:tcW w:w="3021" w:type="dxa"/>
-          </w:tcPr>
-          <w:p>
-            <w:pPr>
-              <w:rPr>
-                <w:sz w:val="24"/>
-                <w:szCs w:val="24"/>
-              </w:rPr>
-            </w:pPr>
-            <w:r>
-              <w:rPr>
-                <w:sz w:val="24"/>
-                <w:szCs w:val="24"/>
-              </w:rPr>
-              <w:t>-</w:t>
-            </w:r>
+            <w:tcW w:w="1731" w:type="dxa"/>
+          </w:tcPr>
+          <w:p>
+            <w:pPr>
+              <w:rPr>
+                <w:sz w:val="24"/>
+                <w:szCs w:val="24"/>
+              </w:rPr>
+            </w:pPr>
+          </w:p>
+        </w:tc>
+        <w:tc>
+          <w:tcPr>
+            <w:tcW w:w="2473" w:type="dxa"/>
+          </w:tcPr>
+          <w:p>
+            <w:pPr>
+              <w:rPr>
+                <w:sz w:val="24"/>
+                <w:szCs w:val="24"/>
+              </w:rPr>
+            </w:pPr>
+          </w:p>
+        </w:tc>
+      </w:tr>
+      <w:tr>
+        <w:tc>
+          <w:tcPr>
+            <w:tcW w:w="2606" w:type="dxa"/>
+          </w:tcPr>
+          <w:p>
+            <w:pPr>
+              <w:rPr>
+                <w:sz w:val="24"/>
+                <w:szCs w:val="24"/>
+              </w:rPr>
+            </w:pPr>
+            <w:r>
+              <w:rPr>
+                <w:sz w:val="24"/>
+                <w:szCs w:val="24"/>
+              </w:rPr>
+              <w:t>Farben</w:t>
+            </w:r>
+          </w:p>
+        </w:tc>
+        <w:tc>
+          <w:tcPr>
+            <w:tcW w:w="2252" w:type="dxa"/>
+          </w:tcPr>
+          <w:p>
+            <w:pPr>
+              <w:rPr>
+                <w:sz w:val="24"/>
+                <w:szCs w:val="24"/>
+              </w:rPr>
+            </w:pPr>
+            <w:r>
+              <w:rPr>
+                <w:sz w:val="24"/>
+                <w:szCs w:val="24"/>
+              </w:rPr>
+              <w:t>Alle beliebigen Farben</w:t>
+            </w:r>
+          </w:p>
+        </w:tc>
+        <w:tc>
+          <w:tcPr>
+            <w:tcW w:w="1731" w:type="dxa"/>
+          </w:tcPr>
+          <w:p>
+            <w:pPr>
+              <w:rPr>
+                <w:sz w:val="24"/>
+                <w:szCs w:val="24"/>
+              </w:rPr>
+            </w:pPr>
+          </w:p>
+        </w:tc>
+        <w:tc>
+          <w:tcPr>
+            <w:tcW w:w="2473" w:type="dxa"/>
+          </w:tcPr>
+          <w:p>
+            <w:pPr>
+              <w:rPr>
+                <w:sz w:val="24"/>
+                <w:szCs w:val="24"/>
+              </w:rPr>
+            </w:pPr>
+          </w:p>
+        </w:tc>
+      </w:tr>
+      <w:tr>
+        <w:tc>
+          <w:tcPr>
+            <w:tcW w:w="2606" w:type="dxa"/>
+          </w:tcPr>
+          <w:p>
+            <w:pPr>
+              <w:rPr>
+                <w:sz w:val="24"/>
+                <w:szCs w:val="24"/>
+              </w:rPr>
+            </w:pPr>
+            <w:r>
+              <w:rPr>
+                <w:sz w:val="24"/>
+                <w:szCs w:val="24"/>
+              </w:rPr>
+              <w:t>Spezial-Effekte</w:t>
+            </w:r>
+          </w:p>
+        </w:tc>
+        <w:tc>
+          <w:tcPr>
+            <w:tcW w:w="2252" w:type="dxa"/>
+          </w:tcPr>
+          <w:p>
+            <w:pPr>
+              <w:rPr>
+                <w:sz w:val="24"/>
+                <w:szCs w:val="24"/>
+              </w:rPr>
+            </w:pPr>
+            <w:r>
+              <w:rPr>
+                <w:sz w:val="24"/>
+                <w:szCs w:val="24"/>
+              </w:rPr>
+              <w:t>3D, Video, Audio</w:t>
+            </w:r>
+          </w:p>
+        </w:tc>
+        <w:tc>
+          <w:tcPr>
+            <w:tcW w:w="1731" w:type="dxa"/>
+          </w:tcPr>
+          <w:p>
+            <w:pPr>
+              <w:rPr>
+                <w:sz w:val="24"/>
+                <w:szCs w:val="24"/>
+              </w:rPr>
+            </w:pPr>
+          </w:p>
+        </w:tc>
+        <w:tc>
+          <w:tcPr>
+            <w:tcW w:w="2473" w:type="dxa"/>
+          </w:tcPr>
+          <w:p>
+            <w:pPr>
+              <w:rPr>
+                <w:sz w:val="24"/>
+                <w:szCs w:val="24"/>
+              </w:rPr>
+            </w:pPr>
+          </w:p>
+        </w:tc>
+      </w:tr>
+      <w:tr>
+        <w:tc>
+          <w:tcPr>
+            <w:tcW w:w="2606" w:type="dxa"/>
+          </w:tcPr>
+          <w:p>
+            <w:pPr>
+              <w:rPr>
+                <w:sz w:val="24"/>
+                <w:szCs w:val="24"/>
+              </w:rPr>
+            </w:pPr>
+            <w:r>
+              <w:rPr>
+                <w:sz w:val="24"/>
+                <w:szCs w:val="24"/>
+              </w:rPr>
+              <w:t>GUI Werkzeuge</w:t>
+            </w:r>
+          </w:p>
+        </w:tc>
+        <w:tc>
+          <w:tcPr>
+            <w:tcW w:w="2252" w:type="dxa"/>
+          </w:tcPr>
+          <w:p>
+            <w:pPr>
+              <w:rPr>
+                <w:sz w:val="24"/>
+                <w:szCs w:val="24"/>
+              </w:rPr>
+            </w:pPr>
+            <w:r>
+              <w:rPr>
+                <w:sz w:val="24"/>
+                <w:szCs w:val="24"/>
+              </w:rPr>
+              <w:t>Siehe Java GUI Komponenten</w:t>
+            </w:r>
+          </w:p>
+        </w:tc>
+        <w:tc>
+          <w:tcPr>
+            <w:tcW w:w="1731" w:type="dxa"/>
+          </w:tcPr>
+          <w:p>
+            <w:pPr>
+              <w:rPr>
+                <w:sz w:val="24"/>
+                <w:szCs w:val="24"/>
+              </w:rPr>
+            </w:pPr>
+          </w:p>
+        </w:tc>
+        <w:tc>
+          <w:tcPr>
+            <w:tcW w:w="2473" w:type="dxa"/>
+          </w:tcPr>
+          <w:p>
+            <w:pPr>
+              <w:rPr>
+                <w:sz w:val="24"/>
+                <w:szCs w:val="24"/>
+              </w:rPr>
+            </w:pPr>
+          </w:p>
+        </w:tc>
+      </w:tr>
+      <w:tr>
+        <w:tc>
+          <w:tcPr>
+            <w:tcW w:w="2606" w:type="dxa"/>
+          </w:tcPr>
+          <w:p>
+            <w:pPr>
+              <w:rPr>
+                <w:sz w:val="24"/>
+                <w:szCs w:val="24"/>
+              </w:rPr>
+            </w:pPr>
+            <w:r>
+              <w:rPr>
+                <w:sz w:val="24"/>
+                <w:szCs w:val="24"/>
+              </w:rPr>
+              <w:t>Energieversorgung</w:t>
+            </w:r>
+          </w:p>
+        </w:tc>
+        <w:tc>
+          <w:tcPr>
+            <w:tcW w:w="2252" w:type="dxa"/>
+          </w:tcPr>
+          <w:p>
+            <w:pPr>
+              <w:rPr>
+                <w:sz w:val="24"/>
+                <w:szCs w:val="24"/>
+              </w:rPr>
+            </w:pPr>
+            <w:r>
+              <w:rPr>
+                <w:sz w:val="24"/>
+                <w:szCs w:val="24"/>
+              </w:rPr>
+              <w:t>Netzbetrieb, begrenzte Akkulaufzeit (Laptops)</w:t>
+            </w:r>
+          </w:p>
+        </w:tc>
+        <w:tc>
+          <w:tcPr>
+            <w:tcW w:w="1731" w:type="dxa"/>
+          </w:tcPr>
+          <w:p>
+            <w:pPr>
+              <w:rPr>
+                <w:sz w:val="24"/>
+                <w:szCs w:val="24"/>
+              </w:rPr>
+            </w:pPr>
+          </w:p>
+        </w:tc>
+        <w:tc>
+          <w:tcPr>
+            <w:tcW w:w="2473" w:type="dxa"/>
+          </w:tcPr>
+          <w:p>
+            <w:pPr>
+              <w:rPr>
+                <w:sz w:val="24"/>
+                <w:szCs w:val="24"/>
+              </w:rPr>
+            </w:pPr>
+          </w:p>
+        </w:tc>
+      </w:tr>
+      <w:tr>
+        <w:tc>
+          <w:tcPr>
+            <w:tcW w:w="2606" w:type="dxa"/>
+          </w:tcPr>
+          <w:p>
+            <w:pPr>
+              <w:rPr>
+                <w:sz w:val="24"/>
+                <w:szCs w:val="24"/>
+              </w:rPr>
+            </w:pPr>
+            <w:r>
+              <w:rPr>
+                <w:sz w:val="24"/>
+                <w:szCs w:val="24"/>
+              </w:rPr>
+              <w:t>Multitasking</w:t>
+            </w:r>
+          </w:p>
+        </w:tc>
+        <w:tc>
+          <w:tcPr>
+            <w:tcW w:w="2252" w:type="dxa"/>
+          </w:tcPr>
+          <w:p>
+            <w:pPr>
+              <w:rPr>
+                <w:sz w:val="24"/>
+                <w:szCs w:val="24"/>
+              </w:rPr>
+            </w:pPr>
+            <w:r>
+              <w:rPr>
+                <w:sz w:val="24"/>
+                <w:szCs w:val="24"/>
+              </w:rPr>
+              <w:t>x</w:t>
+            </w:r>
+          </w:p>
+        </w:tc>
+        <w:tc>
+          <w:tcPr>
+            <w:tcW w:w="1731" w:type="dxa"/>
+          </w:tcPr>
+          <w:p>
+            <w:pPr>
+              <w:rPr>
+                <w:sz w:val="24"/>
+                <w:szCs w:val="24"/>
+              </w:rPr>
+            </w:pPr>
+          </w:p>
+        </w:tc>
+        <w:tc>
+          <w:tcPr>
+            <w:tcW w:w="2473" w:type="dxa"/>
+          </w:tcPr>
+          <w:p>
+            <w:pPr>
+              <w:rPr>
+                <w:sz w:val="24"/>
+                <w:szCs w:val="24"/>
+              </w:rPr>
+            </w:pPr>
+          </w:p>
+        </w:tc>
+      </w:tr>
+      <w:tr>
+        <w:tc>
+          <w:tcPr>
+            <w:tcW w:w="2606" w:type="dxa"/>
+          </w:tcPr>
+          <w:p>
+            <w:pPr>
+              <w:rPr>
+                <w:sz w:val="24"/>
+                <w:szCs w:val="24"/>
+              </w:rPr>
+            </w:pPr>
+            <w:r>
+              <w:rPr>
+                <w:sz w:val="24"/>
+                <w:szCs w:val="24"/>
+              </w:rPr>
+              <w:t>Bit-</w:t>
+            </w:r>
+            <w:proofErr w:type="spellStart"/>
+            <w:r>
+              <w:rPr>
+                <w:sz w:val="24"/>
+                <w:szCs w:val="24"/>
+              </w:rPr>
+              <w:t>Mapped</w:t>
+            </w:r>
+            <w:proofErr w:type="spellEnd"/>
+            <w:r>
+              <w:rPr>
+                <w:sz w:val="24"/>
+                <w:szCs w:val="24"/>
+              </w:rPr>
+              <w:t>-Display</w:t>
+            </w:r>
+          </w:p>
+        </w:tc>
+        <w:tc>
+          <w:tcPr>
+            <w:tcW w:w="2252" w:type="dxa"/>
+          </w:tcPr>
+          <w:p>
+            <w:pPr>
+              <w:rPr>
+                <w:sz w:val="24"/>
+                <w:szCs w:val="24"/>
+              </w:rPr>
+            </w:pPr>
+            <w:r>
+              <w:rPr>
+                <w:sz w:val="24"/>
+                <w:szCs w:val="24"/>
+              </w:rPr>
+              <w:t>x</w:t>
+            </w:r>
+          </w:p>
+        </w:tc>
+        <w:tc>
+          <w:tcPr>
+            <w:tcW w:w="1731" w:type="dxa"/>
+          </w:tcPr>
+          <w:p>
+            <w:pPr>
+              <w:rPr>
+                <w:sz w:val="24"/>
+                <w:szCs w:val="24"/>
+              </w:rPr>
+            </w:pPr>
+          </w:p>
+        </w:tc>
+        <w:tc>
+          <w:tcPr>
+            <w:tcW w:w="2473" w:type="dxa"/>
+          </w:tcPr>
+          <w:p>
+            <w:pPr>
+              <w:rPr>
+                <w:sz w:val="24"/>
+                <w:szCs w:val="24"/>
+              </w:rPr>
+            </w:pPr>
+          </w:p>
+        </w:tc>
+      </w:tr>
+      <w:tr>
+        <w:tc>
+          <w:tcPr>
+            <w:tcW w:w="2606" w:type="dxa"/>
+          </w:tcPr>
+          <w:p>
+            <w:pPr>
+              <w:rPr>
+                <w:sz w:val="24"/>
+                <w:szCs w:val="24"/>
+              </w:rPr>
+            </w:pPr>
+            <w:proofErr w:type="spellStart"/>
+            <w:r>
+              <w:rPr>
+                <w:sz w:val="24"/>
+                <w:szCs w:val="24"/>
+              </w:rPr>
+              <w:t>Windowing</w:t>
+            </w:r>
+            <w:proofErr w:type="spellEnd"/>
+          </w:p>
+        </w:tc>
+        <w:tc>
+          <w:tcPr>
+            <w:tcW w:w="2252" w:type="dxa"/>
+          </w:tcPr>
+          <w:p>
+            <w:pPr>
+              <w:rPr>
+                <w:sz w:val="24"/>
+                <w:szCs w:val="24"/>
+              </w:rPr>
+            </w:pPr>
+            <w:r>
+              <w:rPr>
+                <w:sz w:val="24"/>
+                <w:szCs w:val="24"/>
+              </w:rPr>
+              <w:t>x</w:t>
+            </w:r>
+          </w:p>
+        </w:tc>
+        <w:tc>
+          <w:tcPr>
+            <w:tcW w:w="1731" w:type="dxa"/>
+          </w:tcPr>
+          <w:p>
+            <w:pPr>
+              <w:rPr>
+                <w:sz w:val="24"/>
+                <w:szCs w:val="24"/>
+              </w:rPr>
+            </w:pPr>
+          </w:p>
+        </w:tc>
+        <w:tc>
+          <w:tcPr>
+            <w:tcW w:w="2473" w:type="dxa"/>
+          </w:tcPr>
+          <w:p>
+            <w:pPr>
+              <w:rPr>
+                <w:sz w:val="24"/>
+                <w:szCs w:val="24"/>
+              </w:rPr>
+            </w:pPr>
           </w:p>
         </w:tc>
       </w:tr>
     </w:tbl>
+    <w:p/>
+    <w:p/>
+    <w:p/>
     <w:p>
-      <w:pPr>
-        <w:rPr>
-          <w:sz w:val="24"/>
-          <w:szCs w:val="24"/>
-        </w:rPr>
-      </w:pPr>
+      <w:r>
+        <w:t xml:space="preserve">Android Components: </w:t>
+      </w:r>
+      <w:hyperlink r:id="rId4" w:history="1">
+        <w:r>
+          <w:rPr>
+            <w:rStyle w:val="Hyperlink"/>
+          </w:rPr>
+          <w:t>https://material.google.com/components/bottom-navigation.html</w:t>
+        </w:r>
+      </w:hyperlink>
+    </w:p>
+    <w:p>
+      <w:proofErr w:type="spellStart"/>
+      <w:r>
+        <w:t>Windowing</w:t>
+      </w:r>
+      <w:proofErr w:type="spellEnd"/>
+      <w:r>
+        <w:t xml:space="preserve">: </w:t>
+      </w:r>
+      <w:hyperlink r:id="rId5" w:history="1">
+        <w:r>
+          <w:rPr>
+            <w:rStyle w:val="Hyperlink"/>
+          </w:rPr>
+          <w:t>https://en.wikipedia.org/wiki/Windowing_system</w:t>
+        </w:r>
+      </w:hyperlink>
     </w:p>
     <w:p>
       <w:r>
-        <w:rPr>
-          <w:sz w:val="24"/>
-          <w:szCs w:val="24"/>
-        </w:rPr>
-        <w:t>Folgt noch mehr….</w:t>
+        <w:t xml:space="preserve">Java GUI Components: </w:t>
       </w:r>
+      <w:hyperlink r:id="rId6" w:history="1">
+        <w:r>
+          <w:rPr>
+            <w:rStyle w:val="Hyperlink"/>
+          </w:rPr>
+          <w:t>https://docs.oracle.com/javase/tutorial/uiswing/components/componentlist.html</w:t>
+        </w:r>
+      </w:hyperlink>
+    </w:p>
+    <w:p>
+      <w:bookmarkStart w:id="0" w:name="_GoBack"/>
+      <w:bookmarkEnd w:id="0"/>
     </w:p>
     <w:sectPr>
       <w:pgSz w:w="11906" w:h="16838"/>
@@ -1253,6 +2492,17 @@
       </w:tblBorders>
     </w:tblPr>
   </w:style>
+  <w:style w:type="character" w:styleId="Hyperlink">
+    <w:name w:val="Hyperlink"/>
+    <w:basedOn w:val="Absatz-Standardschriftart"/>
+    <w:uiPriority w:val="99"/>
+    <w:unhideWhenUsed/>
+    <w:rsid w:val="00DC612C"/>
+    <w:rPr>
+      <w:color w:val="0563C1" w:themeColor="hyperlink"/>
+      <w:u w:val="single"/>
+    </w:rPr>
+  </w:style>
 </w:styles>
 </file>
 

</xml_diff>